<commit_message>
Update Tanítási gyakorlat portfolió.docx
</commit_message>
<xml_diff>
--- a/Teaching Practice/Tanítási gyakorlat portfolió.docx
+++ b/Teaching Practice/Tanítási gyakorlat portfolió.docx
@@ -149,23 +149,7 @@
                 <w:sz w:val="32"/>
                 <w:szCs w:val="32"/>
               </w:rPr>
-              <w:t>15</w:t>
-            </w:r>
-            <w:r>
-              <w:rPr>
-                <w:rFonts w:ascii="Times New Roman" w:hAnsi="Times New Roman" w:cs="Times New Roman"/>
-                <w:sz w:val="32"/>
-                <w:szCs w:val="32"/>
-              </w:rPr>
-              <w:t> óralátogatási lap</w:t>
-            </w:r>
-            <w:r>
-              <w:rPr>
-                <w:rFonts w:ascii="Times New Roman" w:hAnsi="Times New Roman" w:cs="Times New Roman"/>
-                <w:sz w:val="32"/>
-                <w:szCs w:val="32"/>
-              </w:rPr>
-              <w:t xml:space="preserve"> </w:t>
+              <w:t xml:space="preserve">15 óralátogatási lap </w:t>
             </w:r>
           </w:p>
         </w:tc>
@@ -212,15 +196,7 @@
                 <w:sz w:val="32"/>
                 <w:szCs w:val="32"/>
               </w:rPr>
-              <w:t>1</w:t>
-            </w:r>
-            <w:r>
-              <w:rPr>
-                <w:rFonts w:ascii="Times New Roman" w:hAnsi="Times New Roman" w:cs="Times New Roman"/>
-                <w:sz w:val="32"/>
-                <w:szCs w:val="32"/>
-              </w:rPr>
-              <w:t> összefoglaló jegyzőkönyv</w:t>
+              <w:t>1 összefoglaló jegyzőkönyv</w:t>
             </w:r>
           </w:p>
         </w:tc>
@@ -350,6 +326,11 @@
           </w:tcPr>
           <w:p>
             <w:pPr>
+              <w:pStyle w:val="Listaszerbekezds"/>
+              <w:numPr>
+                <w:ilvl w:val="0"/>
+                <w:numId w:val="2"/>
+              </w:numPr>
               <w:rPr>
                 <w:rFonts w:ascii="Times New Roman" w:hAnsi="Times New Roman" w:cs="Times New Roman"/>
                 <w:sz w:val="32"/>
@@ -362,15 +343,7 @@
                 <w:sz w:val="32"/>
                 <w:szCs w:val="32"/>
               </w:rPr>
-              <w:t>1</w:t>
-            </w:r>
-            <w:r>
-              <w:rPr>
-                <w:rFonts w:ascii="Times New Roman" w:hAnsi="Times New Roman" w:cs="Times New Roman"/>
-                <w:sz w:val="32"/>
-                <w:szCs w:val="32"/>
-              </w:rPr>
-              <w:t xml:space="preserve"> tanuló </w:t>
+              <w:t xml:space="preserve">1 tanuló </w:t>
             </w:r>
             <w:proofErr w:type="spellStart"/>
             <w:r>
@@ -418,6 +391,11 @@
           </w:tcPr>
           <w:p>
             <w:pPr>
+              <w:pStyle w:val="Listaszerbekezds"/>
+              <w:numPr>
+                <w:ilvl w:val="0"/>
+                <w:numId w:val="2"/>
+              </w:numPr>
               <w:rPr>
                 <w:rFonts w:ascii="Times New Roman" w:hAnsi="Times New Roman" w:cs="Times New Roman"/>
                 <w:sz w:val="32"/>
@@ -430,15 +408,7 @@
                 <w:sz w:val="32"/>
                 <w:szCs w:val="32"/>
               </w:rPr>
-              <w:t>1</w:t>
-            </w:r>
-            <w:r>
-              <w:rPr>
-                <w:rFonts w:ascii="Times New Roman" w:hAnsi="Times New Roman" w:cs="Times New Roman"/>
-                <w:sz w:val="32"/>
-                <w:szCs w:val="32"/>
-              </w:rPr>
-              <w:t xml:space="preserve"> tanórán kívüli tevékenység</w:t>
+              <w:t>1 tanórán kívüli tevékenység</w:t>
             </w:r>
           </w:p>
         </w:tc>
@@ -514,8 +484,8 @@
           <w:rFonts w:ascii="Times New Roman" w:hAnsi="Times New Roman" w:cs="Times New Roman"/>
           <w:b/>
           <w:bCs/>
-          <w:sz w:val="28"/>
-          <w:szCs w:val="28"/>
+          <w:sz w:val="40"/>
+          <w:szCs w:val="40"/>
         </w:rPr>
         <w:t>Vasi András</w:t>
       </w:r>
@@ -794,8 +764,124 @@
       </w:rPr>
     </w:lvl>
   </w:abstractNum>
+  <w:abstractNum w:abstractNumId="1" w15:restartNumberingAfterBreak="0">
+    <w:nsid w:val="7BB930AB"/>
+    <w:multiLevelType w:val="hybridMultilevel"/>
+    <w:tmpl w:val="507C3CBC"/>
+    <w:lvl w:ilvl="0" w:tplc="040E000D">
+      <w:start w:val="1"/>
+      <w:numFmt w:val="bullet"/>
+      <w:lvlText w:val=""/>
+      <w:lvlJc w:val="left"/>
+      <w:pPr>
+        <w:ind w:left="720" w:hanging="360"/>
+      </w:pPr>
+      <w:rPr>
+        <w:rFonts w:ascii="Wingdings" w:hAnsi="Wingdings" w:hint="default"/>
+      </w:rPr>
+    </w:lvl>
+    <w:lvl w:ilvl="1" w:tplc="040E0003" w:tentative="1">
+      <w:start w:val="1"/>
+      <w:numFmt w:val="bullet"/>
+      <w:lvlText w:val="o"/>
+      <w:lvlJc w:val="left"/>
+      <w:pPr>
+        <w:ind w:left="1440" w:hanging="360"/>
+      </w:pPr>
+      <w:rPr>
+        <w:rFonts w:ascii="Courier New" w:hAnsi="Courier New" w:cs="Courier New" w:hint="default"/>
+      </w:rPr>
+    </w:lvl>
+    <w:lvl w:ilvl="2" w:tplc="040E0005" w:tentative="1">
+      <w:start w:val="1"/>
+      <w:numFmt w:val="bullet"/>
+      <w:lvlText w:val=""/>
+      <w:lvlJc w:val="left"/>
+      <w:pPr>
+        <w:ind w:left="2160" w:hanging="360"/>
+      </w:pPr>
+      <w:rPr>
+        <w:rFonts w:ascii="Wingdings" w:hAnsi="Wingdings" w:hint="default"/>
+      </w:rPr>
+    </w:lvl>
+    <w:lvl w:ilvl="3" w:tplc="040E0001" w:tentative="1">
+      <w:start w:val="1"/>
+      <w:numFmt w:val="bullet"/>
+      <w:lvlText w:val=""/>
+      <w:lvlJc w:val="left"/>
+      <w:pPr>
+        <w:ind w:left="2880" w:hanging="360"/>
+      </w:pPr>
+      <w:rPr>
+        <w:rFonts w:ascii="Symbol" w:hAnsi="Symbol" w:hint="default"/>
+      </w:rPr>
+    </w:lvl>
+    <w:lvl w:ilvl="4" w:tplc="040E0003" w:tentative="1">
+      <w:start w:val="1"/>
+      <w:numFmt w:val="bullet"/>
+      <w:lvlText w:val="o"/>
+      <w:lvlJc w:val="left"/>
+      <w:pPr>
+        <w:ind w:left="3600" w:hanging="360"/>
+      </w:pPr>
+      <w:rPr>
+        <w:rFonts w:ascii="Courier New" w:hAnsi="Courier New" w:cs="Courier New" w:hint="default"/>
+      </w:rPr>
+    </w:lvl>
+    <w:lvl w:ilvl="5" w:tplc="040E0005" w:tentative="1">
+      <w:start w:val="1"/>
+      <w:numFmt w:val="bullet"/>
+      <w:lvlText w:val=""/>
+      <w:lvlJc w:val="left"/>
+      <w:pPr>
+        <w:ind w:left="4320" w:hanging="360"/>
+      </w:pPr>
+      <w:rPr>
+        <w:rFonts w:ascii="Wingdings" w:hAnsi="Wingdings" w:hint="default"/>
+      </w:rPr>
+    </w:lvl>
+    <w:lvl w:ilvl="6" w:tplc="040E0001" w:tentative="1">
+      <w:start w:val="1"/>
+      <w:numFmt w:val="bullet"/>
+      <w:lvlText w:val=""/>
+      <w:lvlJc w:val="left"/>
+      <w:pPr>
+        <w:ind w:left="5040" w:hanging="360"/>
+      </w:pPr>
+      <w:rPr>
+        <w:rFonts w:ascii="Symbol" w:hAnsi="Symbol" w:hint="default"/>
+      </w:rPr>
+    </w:lvl>
+    <w:lvl w:ilvl="7" w:tplc="040E0003" w:tentative="1">
+      <w:start w:val="1"/>
+      <w:numFmt w:val="bullet"/>
+      <w:lvlText w:val="o"/>
+      <w:lvlJc w:val="left"/>
+      <w:pPr>
+        <w:ind w:left="5760" w:hanging="360"/>
+      </w:pPr>
+      <w:rPr>
+        <w:rFonts w:ascii="Courier New" w:hAnsi="Courier New" w:cs="Courier New" w:hint="default"/>
+      </w:rPr>
+    </w:lvl>
+    <w:lvl w:ilvl="8" w:tplc="040E0005" w:tentative="1">
+      <w:start w:val="1"/>
+      <w:numFmt w:val="bullet"/>
+      <w:lvlText w:val=""/>
+      <w:lvlJc w:val="left"/>
+      <w:pPr>
+        <w:ind w:left="6480" w:hanging="360"/>
+      </w:pPr>
+      <w:rPr>
+        <w:rFonts w:ascii="Wingdings" w:hAnsi="Wingdings" w:hint="default"/>
+      </w:rPr>
+    </w:lvl>
+  </w:abstractNum>
   <w:num w:numId="1" w16cid:durableId="411900914">
     <w:abstractNumId w:val="0"/>
+  </w:num>
+  <w:num w:numId="2" w16cid:durableId="1745451526">
+    <w:abstractNumId w:val="1"/>
   </w:num>
 </w:numbering>
 </file>
@@ -1403,6 +1489,7 @@
   <w:style w:type="character" w:default="1" w:styleId="Bekezdsalapbettpusa">
     <w:name w:val="Default Paragraph Font"/>
     <w:uiPriority w:val="1"/>
+    <w:semiHidden/>
     <w:unhideWhenUsed/>
   </w:style>
   <w:style w:type="table" w:default="1" w:styleId="Normltblzat">

</xml_diff>